<commit_message>
Very minor typos fixed.
</commit_message>
<xml_diff>
--- a/Documents/Sprint 1 Report.docx
+++ b/Documents/Sprint 1 Report.docx
@@ -105,23 +105,7 @@
           <w:sz w:val="24"/>
           <w:szCs w:val="32"/>
         </w:rPr>
-        <w:t xml:space="preserve">The team should stop making user stories as broad as they currently are. Because of how the user stories currently are, it appears we have made no progress on the engine due to no user stories completed, despite us having finished most of the tasks within each user </w:t>
-      </w:r>
-      <w:proofErr w:type="spellStart"/>
-      <w:r>
-        <w:rPr>
-          <w:sz w:val="24"/>
-          <w:szCs w:val="32"/>
-        </w:rPr>
-        <w:t>story.x</w:t>
-      </w:r>
-      <w:proofErr w:type="spellEnd"/>
-      <w:r>
-        <w:rPr>
-          <w:sz w:val="24"/>
-          <w:szCs w:val="32"/>
-        </w:rPr>
-        <w:t>`</w:t>
+        <w:t>The team should stop making user stories as broad as they currently are. Because of how the user stories currently are, it appears we have made no progress on the engine due to no user stories completed, despite us having finished most of the tasks within each user story.</w:t>
       </w:r>
       <w:bookmarkStart w:id="0" w:name="_GoBack"/>
       <w:bookmarkEnd w:id="0"/>
@@ -887,6 +871,7 @@
   <w:style w:type="character" w:default="1" w:styleId="DefaultParagraphFont">
     <w:name w:val="Default Paragraph Font"/>
     <w:uiPriority w:val="1"/>
+    <w:semiHidden/>
     <w:unhideWhenUsed/>
   </w:style>
   <w:style w:type="table" w:default="1" w:styleId="TableNormal">

</xml_diff>